<commit_message>
fix: remove hardcoded password use env variable
</commit_message>
<xml_diff>
--- a/assets/_docs_/informe_sonarqube.docx
+++ b/assets/_docs_/informe_sonarqube.docx
@@ -473,8 +473,16 @@
         <w:rPr>
           <w:lang w:val="en-US"/>
         </w:rPr>
-        <w:t xml:space="preserve">    branches: [ main ]</w:t>
-      </w:r>
+        <w:t xml:space="preserve">    branches: [ </w:t>
+      </w:r>
+      <w:proofErr w:type="gramStart"/>
+      <w:r>
+        <w:rPr>
+          <w:lang w:val="en-US"/>
+        </w:rPr>
+        <w:t>main ]</w:t>
+      </w:r>
+      <w:proofErr w:type="gramEnd"/>
     </w:p>
     <w:p>
       <w:pPr>
@@ -521,8 +529,16 @@
         <w:rPr>
           <w:lang w:val="en-US"/>
         </w:rPr>
-        <w:t xml:space="preserve">    branches: [ main ]</w:t>
-      </w:r>
+        <w:t xml:space="preserve">    branches: [ </w:t>
+      </w:r>
+      <w:proofErr w:type="gramStart"/>
+      <w:r>
+        <w:rPr>
+          <w:lang w:val="en-US"/>
+        </w:rPr>
+        <w:t>main ]</w:t>
+      </w:r>
+      <w:proofErr w:type="gramEnd"/>
     </w:p>
     <w:p>
       <w:pPr>
@@ -662,7 +678,21 @@
         <w:rPr>
           <w:lang w:val="en-US"/>
         </w:rPr>
-        <w:t xml:space="preserve">    steps:</w:t>
+        <w:t xml:space="preserve">    </w:t>
+      </w:r>
+      <w:proofErr w:type="gramStart"/>
+      <w:r>
+        <w:rPr>
+          <w:lang w:val="en-US"/>
+        </w:rPr>
+        <w:t>steps</w:t>
+      </w:r>
+      <w:proofErr w:type="gramEnd"/>
+      <w:r>
+        <w:rPr>
+          <w:lang w:val="en-US"/>
+        </w:rPr>
+        <w:t>:</w:t>
       </w:r>
     </w:p>
     <w:p>
@@ -956,21 +986,49 @@
         <w:rPr>
           <w:lang w:val="en-US"/>
         </w:rPr>
-        <w:t xml:space="preserve">        GITHUB_TOKEN: ${{ </w:t>
-      </w:r>
-      <w:proofErr w:type="spellStart"/>
-      <w:r>
-        <w:rPr>
-          <w:lang w:val="en-US"/>
-        </w:rPr>
-        <w:t>secrets.GITHUB_TOKEN</w:t>
-      </w:r>
-      <w:proofErr w:type="spellEnd"/>
-      <w:r>
-        <w:rPr>
-          <w:lang w:val="en-US"/>
-        </w:rPr>
-        <w:t xml:space="preserve"> }}</w:t>
+        <w:t xml:space="preserve">        GITHUB_TOKEN: $</w:t>
+      </w:r>
+      <w:proofErr w:type="gramStart"/>
+      <w:r>
+        <w:rPr>
+          <w:lang w:val="en-US"/>
+        </w:rPr>
+        <w:t xml:space="preserve">{{ </w:t>
+      </w:r>
+      <w:proofErr w:type="spellStart"/>
+      <w:r>
+        <w:rPr>
+          <w:lang w:val="en-US"/>
+        </w:rPr>
+        <w:t>secrets</w:t>
+      </w:r>
+      <w:proofErr w:type="gramEnd"/>
+      <w:r>
+        <w:rPr>
+          <w:lang w:val="en-US"/>
+        </w:rPr>
+        <w:t>.GITHUB_</w:t>
+      </w:r>
+      <w:proofErr w:type="gramStart"/>
+      <w:r>
+        <w:rPr>
+          <w:lang w:val="en-US"/>
+        </w:rPr>
+        <w:t>TOKEN</w:t>
+      </w:r>
+      <w:proofErr w:type="spellEnd"/>
+      <w:r>
+        <w:rPr>
+          <w:lang w:val="en-US"/>
+        </w:rPr>
+        <w:t xml:space="preserve"> }</w:t>
+      </w:r>
+      <w:proofErr w:type="gramEnd"/>
+      <w:r>
+        <w:rPr>
+          <w:lang w:val="en-US"/>
+        </w:rPr>
+        <w:t>}</w:t>
       </w:r>
     </w:p>
     <w:p>
@@ -987,21 +1045,49 @@
         <w:rPr>
           <w:lang w:val="en-US"/>
         </w:rPr>
-        <w:t xml:space="preserve">        SONAR_TOKEN: ${{ </w:t>
-      </w:r>
-      <w:proofErr w:type="spellStart"/>
-      <w:r>
-        <w:rPr>
-          <w:lang w:val="en-US"/>
-        </w:rPr>
-        <w:t>secrets.SONAR_TOKEN</w:t>
-      </w:r>
-      <w:proofErr w:type="spellEnd"/>
-      <w:r>
-        <w:rPr>
-          <w:lang w:val="en-US"/>
-        </w:rPr>
-        <w:t xml:space="preserve"> }}</w:t>
+        <w:t xml:space="preserve">        SONAR_TOKEN: $</w:t>
+      </w:r>
+      <w:proofErr w:type="gramStart"/>
+      <w:r>
+        <w:rPr>
+          <w:lang w:val="en-US"/>
+        </w:rPr>
+        <w:t xml:space="preserve">{{ </w:t>
+      </w:r>
+      <w:proofErr w:type="spellStart"/>
+      <w:r>
+        <w:rPr>
+          <w:lang w:val="en-US"/>
+        </w:rPr>
+        <w:t>secrets</w:t>
+      </w:r>
+      <w:proofErr w:type="gramEnd"/>
+      <w:r>
+        <w:rPr>
+          <w:lang w:val="en-US"/>
+        </w:rPr>
+        <w:t>.SONAR_</w:t>
+      </w:r>
+      <w:proofErr w:type="gramStart"/>
+      <w:r>
+        <w:rPr>
+          <w:lang w:val="en-US"/>
+        </w:rPr>
+        <w:t>TOKEN</w:t>
+      </w:r>
+      <w:proofErr w:type="spellEnd"/>
+      <w:r>
+        <w:rPr>
+          <w:lang w:val="en-US"/>
+        </w:rPr>
+        <w:t xml:space="preserve"> }</w:t>
+      </w:r>
+      <w:proofErr w:type="gramEnd"/>
+      <w:r>
+        <w:rPr>
+          <w:lang w:val="en-US"/>
+        </w:rPr>
+        <w:t>}</w:t>
       </w:r>
     </w:p>
     <w:p>
@@ -1094,13 +1180,18 @@
       </w:r>
       <w:proofErr w:type="spellEnd"/>
       <w:r>
-        <w:t xml:space="preserve"> -p .</w:t>
+        <w:t xml:space="preserve"> -</w:t>
+      </w:r>
+      <w:proofErr w:type="gramStart"/>
+      <w:r>
+        <w:t>p .</w:t>
       </w:r>
       <w:proofErr w:type="spellStart"/>
       <w:r>
         <w:t>github</w:t>
       </w:r>
       <w:proofErr w:type="spellEnd"/>
+      <w:proofErr w:type="gramEnd"/>
       <w:r>
         <w:t>/</w:t>
       </w:r>
@@ -1406,10 +1497,12 @@
         <w:t>sonar-</w:t>
       </w:r>
       <w:proofErr w:type="spellStart"/>
+      <w:proofErr w:type="gramStart"/>
       <w:r>
         <w:t>project.properties</w:t>
       </w:r>
       <w:proofErr w:type="spellEnd"/>
+      <w:proofErr w:type="gramEnd"/>
       <w:r>
         <w:t>`</w:t>
       </w:r>
@@ -1442,6 +1535,7 @@
         </w:rPr>
       </w:pPr>
       <w:proofErr w:type="spellStart"/>
+      <w:proofErr w:type="gramStart"/>
       <w:r>
         <w:rPr>
           <w:lang w:val="en-US"/>
@@ -1449,6 +1543,7 @@
         <w:t>sonar.projectKey</w:t>
       </w:r>
       <w:proofErr w:type="spellEnd"/>
+      <w:proofErr w:type="gramEnd"/>
       <w:r>
         <w:rPr>
           <w:lang w:val="en-US"/>
@@ -1475,6 +1570,7 @@
         </w:rPr>
       </w:pPr>
       <w:proofErr w:type="spellStart"/>
+      <w:proofErr w:type="gramStart"/>
       <w:r>
         <w:rPr>
           <w:lang w:val="en-US"/>
@@ -1482,6 +1578,7 @@
         <w:t>sonar.organization</w:t>
       </w:r>
       <w:proofErr w:type="spellEnd"/>
+      <w:proofErr w:type="gramEnd"/>
       <w:r>
         <w:rPr>
           <w:lang w:val="en-US"/>
@@ -1508,6 +1605,7 @@
         </w:rPr>
       </w:pPr>
       <w:proofErr w:type="spellStart"/>
+      <w:proofErr w:type="gramStart"/>
       <w:r>
         <w:rPr>
           <w:lang w:val="en-US"/>
@@ -1515,6 +1613,7 @@
         <w:t>sonar.projectName</w:t>
       </w:r>
       <w:proofErr w:type="spellEnd"/>
+      <w:proofErr w:type="gramEnd"/>
       <w:r>
         <w:rPr>
           <w:lang w:val="en-US"/>
@@ -1533,6 +1632,7 @@
         </w:rPr>
       </w:pPr>
       <w:proofErr w:type="spellStart"/>
+      <w:proofErr w:type="gramStart"/>
       <w:r>
         <w:rPr>
           <w:lang w:val="en-US"/>
@@ -1540,6 +1640,7 @@
         <w:t>sonar.projectVersion</w:t>
       </w:r>
       <w:proofErr w:type="spellEnd"/>
+      <w:proofErr w:type="gramEnd"/>
       <w:r>
         <w:rPr>
           <w:lang w:val="en-US"/>
@@ -1558,6 +1659,7 @@
         </w:rPr>
       </w:pPr>
       <w:proofErr w:type="spellStart"/>
+      <w:proofErr w:type="gramStart"/>
       <w:r>
         <w:rPr>
           <w:lang w:val="en-US"/>
@@ -1565,6 +1667,7 @@
         <w:t>sonar.sources</w:t>
       </w:r>
       <w:proofErr w:type="spellEnd"/>
+      <w:proofErr w:type="gramEnd"/>
       <w:r>
         <w:rPr>
           <w:lang w:val="en-US"/>
@@ -1583,6 +1686,7 @@
         </w:rPr>
       </w:pPr>
       <w:proofErr w:type="spellStart"/>
+      <w:proofErr w:type="gramStart"/>
       <w:r>
         <w:rPr>
           <w:lang w:val="en-US"/>
@@ -1590,11 +1694,26 @@
         <w:t>sonar.exclusions</w:t>
       </w:r>
       <w:proofErr w:type="spellEnd"/>
-      <w:r>
-        <w:rPr>
-          <w:lang w:val="en-US"/>
-        </w:rPr>
-        <w:t>=**/vendor/**,**/</w:t>
+      <w:proofErr w:type="gramEnd"/>
+      <w:r>
+        <w:rPr>
+          <w:lang w:val="en-US"/>
+        </w:rPr>
+        <w:t>=**/vendor/*</w:t>
+      </w:r>
+      <w:proofErr w:type="gramStart"/>
+      <w:r>
+        <w:rPr>
+          <w:lang w:val="en-US"/>
+        </w:rPr>
+        <w:t>*,*</w:t>
+      </w:r>
+      <w:proofErr w:type="gramEnd"/>
+      <w:r>
+        <w:rPr>
+          <w:lang w:val="en-US"/>
+        </w:rPr>
+        <w:t>*/</w:t>
       </w:r>
       <w:proofErr w:type="spellStart"/>
       <w:r>
@@ -1608,7 +1727,21 @@
         <w:rPr>
           <w:lang w:val="en-US"/>
         </w:rPr>
-        <w:t>/**,**/tests/**</w:t>
+        <w:t>/*</w:t>
+      </w:r>
+      <w:proofErr w:type="gramStart"/>
+      <w:r>
+        <w:rPr>
+          <w:lang w:val="en-US"/>
+        </w:rPr>
+        <w:t>*,*</w:t>
+      </w:r>
+      <w:proofErr w:type="gramEnd"/>
+      <w:r>
+        <w:rPr>
+          <w:lang w:val="en-US"/>
+        </w:rPr>
+        <w:t>*/tests/**</w:t>
       </w:r>
     </w:p>
     <w:p>
@@ -1622,6 +1755,7 @@
         </w:rPr>
       </w:pPr>
       <w:proofErr w:type="spellStart"/>
+      <w:proofErr w:type="gramStart"/>
       <w:r>
         <w:rPr>
           <w:lang w:val="en-US"/>
@@ -1629,6 +1763,7 @@
         <w:t>sonar.php.version</w:t>
       </w:r>
       <w:proofErr w:type="spellEnd"/>
+      <w:proofErr w:type="gramEnd"/>
       <w:r>
         <w:rPr>
           <w:lang w:val="en-US"/>
@@ -1647,6 +1782,7 @@
         </w:rPr>
       </w:pPr>
       <w:proofErr w:type="spellStart"/>
+      <w:proofErr w:type="gramStart"/>
       <w:r>
         <w:rPr>
           <w:lang w:val="en-US"/>
@@ -1654,6 +1790,7 @@
         <w:t>sonar.sourceEncoding</w:t>
       </w:r>
       <w:proofErr w:type="spellEnd"/>
+      <w:proofErr w:type="gramEnd"/>
       <w:r>
         <w:rPr>
           <w:lang w:val="en-US"/>
@@ -2469,10 +2606,12 @@
         <w:t xml:space="preserve">- </w:t>
       </w:r>
       <w:proofErr w:type="spellStart"/>
+      <w:proofErr w:type="gramStart"/>
       <w:r>
         <w:t>Click</w:t>
       </w:r>
       <w:proofErr w:type="spellEnd"/>
+      <w:proofErr w:type="gramEnd"/>
       <w:r>
         <w:t xml:space="preserve"> en ‘</w:t>
       </w:r>
@@ -2482,13 +2621,7 @@
       </w:r>
       <w:proofErr w:type="spellEnd"/>
       <w:r>
-        <w:t xml:space="preserve"> / </w:t>
-      </w:r>
-      <w:r>
-        <w:t>PHP Puro Project</w:t>
-      </w:r>
-      <w:r>
-        <w:t>’</w:t>
+        <w:t xml:space="preserve"> / PHP Puro Project’</w:t>
       </w:r>
     </w:p>
     <w:p>
@@ -2919,21 +3052,363 @@
     </w:p>
     <w:p>
       <w:pPr>
-        <w:spacing w:after="0" w:line="240" w:lineRule="auto"/>
-        <w:jc w:val="both"/>
-      </w:pPr>
-    </w:p>
-    <w:p>
-      <w:pPr>
-        <w:spacing w:after="0" w:line="240" w:lineRule="auto"/>
-        <w:jc w:val="both"/>
-      </w:pPr>
-    </w:p>
-    <w:p>
-      <w:pPr>
-        <w:spacing w:after="0" w:line="240" w:lineRule="auto"/>
-        <w:jc w:val="both"/>
-      </w:pPr>
+        <w:pStyle w:val="Prrafodelista"/>
+        <w:numPr>
+          <w:ilvl w:val="0"/>
+          <w:numId w:val="1"/>
+        </w:numPr>
+        <w:spacing w:after="0" w:line="240" w:lineRule="auto"/>
+        <w:jc w:val="both"/>
+      </w:pPr>
+      <w:r>
+        <w:lastRenderedPageBreak/>
+        <w:t>ISSUES. EJEMPLO ‘MODELS/DATABASE.PHP’</w:t>
+      </w:r>
+    </w:p>
+    <w:p>
+      <w:pPr>
+        <w:spacing w:after="0" w:line="240" w:lineRule="auto"/>
+        <w:jc w:val="both"/>
+      </w:pPr>
+    </w:p>
+    <w:p>
+      <w:pPr>
+        <w:pStyle w:val="Prrafodelista"/>
+        <w:numPr>
+          <w:ilvl w:val="0"/>
+          <w:numId w:val="10"/>
+        </w:numPr>
+        <w:spacing w:after="0" w:line="240" w:lineRule="auto"/>
+        <w:jc w:val="both"/>
+        <w:rPr>
+          <w:b/>
+          <w:bCs/>
+        </w:rPr>
+      </w:pPr>
+      <w:r>
+        <w:rPr>
+          <w:b/>
+          <w:bCs/>
+        </w:rPr>
+        <w:t>Modificar código para usar variables de entorno</w:t>
+      </w:r>
+    </w:p>
+    <w:p>
+      <w:pPr>
+        <w:spacing w:after="0" w:line="240" w:lineRule="auto"/>
+        <w:jc w:val="both"/>
+      </w:pPr>
+    </w:p>
+    <w:p>
+      <w:pPr>
+        <w:pStyle w:val="Prrafodelista"/>
+        <w:numPr>
+          <w:ilvl w:val="0"/>
+          <w:numId w:val="11"/>
+        </w:numPr>
+        <w:spacing w:after="0" w:line="240" w:lineRule="auto"/>
+        <w:jc w:val="both"/>
+      </w:pPr>
+      <w:r>
+        <w:t xml:space="preserve">Reemplaza </w:t>
+      </w:r>
+      <w:r>
+        <w:t>este</w:t>
+      </w:r>
+      <w:r>
+        <w:t xml:space="preserve"> código:</w:t>
+      </w:r>
+      <w:r>
+        <w:t xml:space="preserve"> ‘</w:t>
+      </w:r>
+      <w:r>
+        <w:t>$</w:t>
+      </w:r>
+      <w:proofErr w:type="spellStart"/>
+      <w:proofErr w:type="gramStart"/>
+      <w:r>
+        <w:t>password</w:t>
+      </w:r>
+      <w:proofErr w:type="spellEnd"/>
+      <w:proofErr w:type="gramEnd"/>
+      <w:r>
+        <w:t xml:space="preserve"> = "</w:t>
+      </w:r>
+      <w:proofErr w:type="spellStart"/>
+      <w:r>
+        <w:t>Contradb</w:t>
+      </w:r>
+      <w:proofErr w:type="spellEnd"/>
+      <w:r>
+        <w:t>.";</w:t>
+      </w:r>
+    </w:p>
+    <w:p>
+      <w:pPr>
+        <w:pStyle w:val="Prrafodelista"/>
+        <w:numPr>
+          <w:ilvl w:val="0"/>
+          <w:numId w:val="11"/>
+        </w:numPr>
+        <w:spacing w:after="0" w:line="240" w:lineRule="auto"/>
+        <w:jc w:val="both"/>
+      </w:pPr>
+      <w:r>
+        <w:t>Con este código’: ‘</w:t>
+      </w:r>
+      <w:r>
+        <w:rPr>
+          <w:u w:val="single"/>
+        </w:rPr>
+        <w:t>$</w:t>
+      </w:r>
+      <w:proofErr w:type="spellStart"/>
+      <w:proofErr w:type="gramStart"/>
+      <w:r>
+        <w:rPr>
+          <w:u w:val="single"/>
+        </w:rPr>
+        <w:t>password</w:t>
+      </w:r>
+      <w:proofErr w:type="spellEnd"/>
+      <w:proofErr w:type="gramEnd"/>
+      <w:r>
+        <w:rPr>
+          <w:u w:val="single"/>
+        </w:rPr>
+        <w:t xml:space="preserve"> = </w:t>
+      </w:r>
+      <w:proofErr w:type="spellStart"/>
+      <w:r>
+        <w:rPr>
+          <w:u w:val="single"/>
+        </w:rPr>
+        <w:t>getenv</w:t>
+      </w:r>
+      <w:proofErr w:type="spellEnd"/>
+      <w:r>
+        <w:rPr>
+          <w:u w:val="single"/>
+        </w:rPr>
+        <w:t>('DB_PASSWORD');</w:t>
+      </w:r>
+      <w:r>
+        <w:t>’</w:t>
+      </w:r>
+    </w:p>
+    <w:p>
+      <w:pPr>
+        <w:spacing w:after="0" w:line="240" w:lineRule="auto"/>
+        <w:jc w:val="both"/>
+      </w:pPr>
+    </w:p>
+    <w:p>
+      <w:pPr>
+        <w:pStyle w:val="Prrafodelista"/>
+        <w:numPr>
+          <w:ilvl w:val="0"/>
+          <w:numId w:val="10"/>
+        </w:numPr>
+        <w:spacing w:after="0" w:line="240" w:lineRule="auto"/>
+        <w:jc w:val="both"/>
+        <w:rPr>
+          <w:b/>
+          <w:bCs/>
+        </w:rPr>
+      </w:pPr>
+      <w:r>
+        <w:rPr>
+          <w:b/>
+          <w:bCs/>
+        </w:rPr>
+        <w:t xml:space="preserve">Configurar DB_PASSWORD en Azure App </w:t>
+      </w:r>
+      <w:proofErr w:type="spellStart"/>
+      <w:r>
+        <w:rPr>
+          <w:b/>
+          <w:bCs/>
+        </w:rPr>
+        <w:t>Service</w:t>
+      </w:r>
+      <w:proofErr w:type="spellEnd"/>
+    </w:p>
+    <w:p>
+      <w:pPr>
+        <w:spacing w:after="0" w:line="240" w:lineRule="auto"/>
+        <w:jc w:val="both"/>
+      </w:pPr>
+    </w:p>
+    <w:p>
+      <w:pPr>
+        <w:spacing w:after="0" w:line="240" w:lineRule="auto"/>
+        <w:jc w:val="both"/>
+      </w:pPr>
+    </w:p>
+    <w:p>
+      <w:pPr>
+        <w:spacing w:after="0" w:line="240" w:lineRule="auto"/>
+        <w:jc w:val="both"/>
+      </w:pPr>
+    </w:p>
+    <w:p>
+      <w:pPr>
+        <w:pStyle w:val="Prrafodelista"/>
+        <w:numPr>
+          <w:ilvl w:val="0"/>
+          <w:numId w:val="10"/>
+        </w:numPr>
+        <w:spacing w:after="0" w:line="240" w:lineRule="auto"/>
+        <w:jc w:val="both"/>
+        <w:rPr>
+          <w:b/>
+          <w:bCs/>
+        </w:rPr>
+      </w:pPr>
+      <w:r>
+        <w:rPr>
+          <w:b/>
+          <w:bCs/>
+        </w:rPr>
+        <w:t>Probar que la conexión sigue funcionando</w:t>
+      </w:r>
+    </w:p>
+    <w:p>
+      <w:pPr>
+        <w:spacing w:after="0" w:line="240" w:lineRule="auto"/>
+        <w:jc w:val="both"/>
+      </w:pPr>
+    </w:p>
+    <w:p>
+      <w:pPr>
+        <w:spacing w:after="0" w:line="240" w:lineRule="auto"/>
+        <w:jc w:val="both"/>
+      </w:pPr>
+    </w:p>
+    <w:p>
+      <w:pPr>
+        <w:spacing w:after="0" w:line="240" w:lineRule="auto"/>
+        <w:jc w:val="both"/>
+      </w:pPr>
+    </w:p>
+    <w:p>
+      <w:pPr>
+        <w:pStyle w:val="Prrafodelista"/>
+        <w:numPr>
+          <w:ilvl w:val="0"/>
+          <w:numId w:val="10"/>
+        </w:numPr>
+        <w:spacing w:after="0" w:line="240" w:lineRule="auto"/>
+        <w:jc w:val="both"/>
+        <w:rPr>
+          <w:b/>
+          <w:bCs/>
+        </w:rPr>
+      </w:pPr>
+      <w:r>
+        <w:rPr>
+          <w:b/>
+          <w:bCs/>
+        </w:rPr>
+        <w:t xml:space="preserve">Hacer </w:t>
+      </w:r>
+      <w:proofErr w:type="spellStart"/>
+      <w:r>
+        <w:rPr>
+          <w:b/>
+          <w:bCs/>
+        </w:rPr>
+        <w:t>commit</w:t>
+      </w:r>
+      <w:proofErr w:type="spellEnd"/>
+      <w:r>
+        <w:rPr>
+          <w:b/>
+          <w:bCs/>
+        </w:rPr>
+        <w:t xml:space="preserve"> y </w:t>
+      </w:r>
+      <w:proofErr w:type="spellStart"/>
+      <w:r>
+        <w:rPr>
+          <w:b/>
+          <w:bCs/>
+        </w:rPr>
+        <w:t>push</w:t>
+      </w:r>
+      <w:proofErr w:type="spellEnd"/>
+    </w:p>
+    <w:p>
+      <w:pPr>
+        <w:spacing w:after="0" w:line="240" w:lineRule="auto"/>
+        <w:jc w:val="both"/>
+      </w:pPr>
+    </w:p>
+    <w:p>
+      <w:pPr>
+        <w:spacing w:after="0" w:line="240" w:lineRule="auto"/>
+        <w:jc w:val="both"/>
+      </w:pPr>
+    </w:p>
+    <w:p>
+      <w:pPr>
+        <w:spacing w:after="0" w:line="240" w:lineRule="auto"/>
+        <w:jc w:val="both"/>
+      </w:pPr>
+    </w:p>
+    <w:p>
+      <w:pPr>
+        <w:pStyle w:val="Prrafodelista"/>
+        <w:numPr>
+          <w:ilvl w:val="0"/>
+          <w:numId w:val="10"/>
+        </w:numPr>
+        <w:spacing w:after="0" w:line="240" w:lineRule="auto"/>
+        <w:jc w:val="both"/>
+        <w:rPr>
+          <w:b/>
+          <w:bCs/>
+        </w:rPr>
+      </w:pPr>
+      <w:r>
+        <w:rPr>
+          <w:b/>
+          <w:bCs/>
+        </w:rPr>
+        <w:t xml:space="preserve">Verificar en </w:t>
+      </w:r>
+      <w:proofErr w:type="spellStart"/>
+      <w:r>
+        <w:rPr>
+          <w:b/>
+          <w:bCs/>
+        </w:rPr>
+        <w:t>SonarCloud</w:t>
+      </w:r>
+      <w:proofErr w:type="spellEnd"/>
+      <w:r>
+        <w:rPr>
+          <w:b/>
+          <w:bCs/>
+        </w:rPr>
+        <w:t xml:space="preserve"> que el </w:t>
+      </w:r>
+      <w:proofErr w:type="spellStart"/>
+      <w:r>
+        <w:rPr>
+          <w:b/>
+          <w:bCs/>
+        </w:rPr>
+        <w:t>issue</w:t>
+      </w:r>
+      <w:proofErr w:type="spellEnd"/>
+      <w:r>
+        <w:rPr>
+          <w:b/>
+          <w:bCs/>
+        </w:rPr>
+        <w:t xml:space="preserve"> se resuelve</w:t>
+      </w:r>
     </w:p>
     <w:p>
       <w:pPr>
@@ -3573,6 +4048,208 @@
     </w:lvl>
   </w:abstractNum>
   <w:abstractNum w:abstractNumId="6" w15:restartNumberingAfterBreak="0">
+    <w:nsid w:val="4FE13711"/>
+    <w:multiLevelType w:val="hybridMultilevel"/>
+    <w:tmpl w:val="26CE2B8C"/>
+    <w:lvl w:ilvl="0" w:tplc="240A000F">
+      <w:start w:val="1"/>
+      <w:numFmt w:val="decimal"/>
+      <w:lvlText w:val="%1."/>
+      <w:lvlJc w:val="left"/>
+      <w:pPr>
+        <w:ind w:left="720" w:hanging="360"/>
+      </w:pPr>
+      <w:rPr>
+        <w:rFonts w:hint="default"/>
+      </w:rPr>
+    </w:lvl>
+    <w:lvl w:ilvl="1" w:tplc="240A0019" w:tentative="1">
+      <w:start w:val="1"/>
+      <w:numFmt w:val="lowerLetter"/>
+      <w:lvlText w:val="%2."/>
+      <w:lvlJc w:val="left"/>
+      <w:pPr>
+        <w:ind w:left="1440" w:hanging="360"/>
+      </w:pPr>
+    </w:lvl>
+    <w:lvl w:ilvl="2" w:tplc="240A001B" w:tentative="1">
+      <w:start w:val="1"/>
+      <w:numFmt w:val="lowerRoman"/>
+      <w:lvlText w:val="%3."/>
+      <w:lvlJc w:val="right"/>
+      <w:pPr>
+        <w:ind w:left="2160" w:hanging="180"/>
+      </w:pPr>
+    </w:lvl>
+    <w:lvl w:ilvl="3" w:tplc="240A000F" w:tentative="1">
+      <w:start w:val="1"/>
+      <w:numFmt w:val="decimal"/>
+      <w:lvlText w:val="%4."/>
+      <w:lvlJc w:val="left"/>
+      <w:pPr>
+        <w:ind w:left="2880" w:hanging="360"/>
+      </w:pPr>
+    </w:lvl>
+    <w:lvl w:ilvl="4" w:tplc="240A0019" w:tentative="1">
+      <w:start w:val="1"/>
+      <w:numFmt w:val="lowerLetter"/>
+      <w:lvlText w:val="%5."/>
+      <w:lvlJc w:val="left"/>
+      <w:pPr>
+        <w:ind w:left="3600" w:hanging="360"/>
+      </w:pPr>
+    </w:lvl>
+    <w:lvl w:ilvl="5" w:tplc="240A001B" w:tentative="1">
+      <w:start w:val="1"/>
+      <w:numFmt w:val="lowerRoman"/>
+      <w:lvlText w:val="%6."/>
+      <w:lvlJc w:val="right"/>
+      <w:pPr>
+        <w:ind w:left="4320" w:hanging="180"/>
+      </w:pPr>
+    </w:lvl>
+    <w:lvl w:ilvl="6" w:tplc="240A000F" w:tentative="1">
+      <w:start w:val="1"/>
+      <w:numFmt w:val="decimal"/>
+      <w:lvlText w:val="%7."/>
+      <w:lvlJc w:val="left"/>
+      <w:pPr>
+        <w:ind w:left="5040" w:hanging="360"/>
+      </w:pPr>
+    </w:lvl>
+    <w:lvl w:ilvl="7" w:tplc="240A0019" w:tentative="1">
+      <w:start w:val="1"/>
+      <w:numFmt w:val="lowerLetter"/>
+      <w:lvlText w:val="%8."/>
+      <w:lvlJc w:val="left"/>
+      <w:pPr>
+        <w:ind w:left="5760" w:hanging="360"/>
+      </w:pPr>
+    </w:lvl>
+    <w:lvl w:ilvl="8" w:tplc="240A001B" w:tentative="1">
+      <w:start w:val="1"/>
+      <w:numFmt w:val="lowerRoman"/>
+      <w:lvlText w:val="%9."/>
+      <w:lvlJc w:val="right"/>
+      <w:pPr>
+        <w:ind w:left="6480" w:hanging="180"/>
+      </w:pPr>
+    </w:lvl>
+  </w:abstractNum>
+  <w:abstractNum w:abstractNumId="7" w15:restartNumberingAfterBreak="0">
+    <w:nsid w:val="555555F5"/>
+    <w:multiLevelType w:val="hybridMultilevel"/>
+    <w:tmpl w:val="C116E796"/>
+    <w:lvl w:ilvl="0" w:tplc="240A0001">
+      <w:start w:val="1"/>
+      <w:numFmt w:val="bullet"/>
+      <w:lvlText w:val=""/>
+      <w:lvlJc w:val="left"/>
+      <w:pPr>
+        <w:ind w:left="1068" w:hanging="360"/>
+      </w:pPr>
+      <w:rPr>
+        <w:rFonts w:ascii="Symbol" w:hAnsi="Symbol" w:hint="default"/>
+      </w:rPr>
+    </w:lvl>
+    <w:lvl w:ilvl="1" w:tplc="240A0003" w:tentative="1">
+      <w:start w:val="1"/>
+      <w:numFmt w:val="bullet"/>
+      <w:lvlText w:val="o"/>
+      <w:lvlJc w:val="left"/>
+      <w:pPr>
+        <w:ind w:left="1788" w:hanging="360"/>
+      </w:pPr>
+      <w:rPr>
+        <w:rFonts w:ascii="Courier New" w:hAnsi="Courier New" w:cs="Courier New" w:hint="default"/>
+      </w:rPr>
+    </w:lvl>
+    <w:lvl w:ilvl="2" w:tplc="240A0005" w:tentative="1">
+      <w:start w:val="1"/>
+      <w:numFmt w:val="bullet"/>
+      <w:lvlText w:val=""/>
+      <w:lvlJc w:val="left"/>
+      <w:pPr>
+        <w:ind w:left="2508" w:hanging="360"/>
+      </w:pPr>
+      <w:rPr>
+        <w:rFonts w:ascii="Wingdings" w:hAnsi="Wingdings" w:hint="default"/>
+      </w:rPr>
+    </w:lvl>
+    <w:lvl w:ilvl="3" w:tplc="240A0001" w:tentative="1">
+      <w:start w:val="1"/>
+      <w:numFmt w:val="bullet"/>
+      <w:lvlText w:val=""/>
+      <w:lvlJc w:val="left"/>
+      <w:pPr>
+        <w:ind w:left="3228" w:hanging="360"/>
+      </w:pPr>
+      <w:rPr>
+        <w:rFonts w:ascii="Symbol" w:hAnsi="Symbol" w:hint="default"/>
+      </w:rPr>
+    </w:lvl>
+    <w:lvl w:ilvl="4" w:tplc="240A0003" w:tentative="1">
+      <w:start w:val="1"/>
+      <w:numFmt w:val="bullet"/>
+      <w:lvlText w:val="o"/>
+      <w:lvlJc w:val="left"/>
+      <w:pPr>
+        <w:ind w:left="3948" w:hanging="360"/>
+      </w:pPr>
+      <w:rPr>
+        <w:rFonts w:ascii="Courier New" w:hAnsi="Courier New" w:cs="Courier New" w:hint="default"/>
+      </w:rPr>
+    </w:lvl>
+    <w:lvl w:ilvl="5" w:tplc="240A0005" w:tentative="1">
+      <w:start w:val="1"/>
+      <w:numFmt w:val="bullet"/>
+      <w:lvlText w:val=""/>
+      <w:lvlJc w:val="left"/>
+      <w:pPr>
+        <w:ind w:left="4668" w:hanging="360"/>
+      </w:pPr>
+      <w:rPr>
+        <w:rFonts w:ascii="Wingdings" w:hAnsi="Wingdings" w:hint="default"/>
+      </w:rPr>
+    </w:lvl>
+    <w:lvl w:ilvl="6" w:tplc="240A0001" w:tentative="1">
+      <w:start w:val="1"/>
+      <w:numFmt w:val="bullet"/>
+      <w:lvlText w:val=""/>
+      <w:lvlJc w:val="left"/>
+      <w:pPr>
+        <w:ind w:left="5388" w:hanging="360"/>
+      </w:pPr>
+      <w:rPr>
+        <w:rFonts w:ascii="Symbol" w:hAnsi="Symbol" w:hint="default"/>
+      </w:rPr>
+    </w:lvl>
+    <w:lvl w:ilvl="7" w:tplc="240A0003" w:tentative="1">
+      <w:start w:val="1"/>
+      <w:numFmt w:val="bullet"/>
+      <w:lvlText w:val="o"/>
+      <w:lvlJc w:val="left"/>
+      <w:pPr>
+        <w:ind w:left="6108" w:hanging="360"/>
+      </w:pPr>
+      <w:rPr>
+        <w:rFonts w:ascii="Courier New" w:hAnsi="Courier New" w:cs="Courier New" w:hint="default"/>
+      </w:rPr>
+    </w:lvl>
+    <w:lvl w:ilvl="8" w:tplc="240A0005" w:tentative="1">
+      <w:start w:val="1"/>
+      <w:numFmt w:val="bullet"/>
+      <w:lvlText w:val=""/>
+      <w:lvlJc w:val="left"/>
+      <w:pPr>
+        <w:ind w:left="6828" w:hanging="360"/>
+      </w:pPr>
+      <w:rPr>
+        <w:rFonts w:ascii="Wingdings" w:hAnsi="Wingdings" w:hint="default"/>
+      </w:rPr>
+    </w:lvl>
+  </w:abstractNum>
+  <w:abstractNum w:abstractNumId="8" w15:restartNumberingAfterBreak="0">
     <w:nsid w:val="6656506F"/>
     <w:multiLevelType w:val="hybridMultilevel"/>
     <w:tmpl w:val="EDD6EAE4"/>
@@ -3661,7 +4338,7 @@
       </w:pPr>
     </w:lvl>
   </w:abstractNum>
-  <w:abstractNum w:abstractNumId="7" w15:restartNumberingAfterBreak="0">
+  <w:abstractNum w:abstractNumId="9" w15:restartNumberingAfterBreak="0">
     <w:nsid w:val="6D285757"/>
     <w:multiLevelType w:val="hybridMultilevel"/>
     <w:tmpl w:val="E190D6F6"/>
@@ -3747,7 +4424,7 @@
       </w:pPr>
     </w:lvl>
   </w:abstractNum>
-  <w:abstractNum w:abstractNumId="8" w15:restartNumberingAfterBreak="0">
+  <w:abstractNum w:abstractNumId="10" w15:restartNumberingAfterBreak="0">
     <w:nsid w:val="783F64C2"/>
     <w:multiLevelType w:val="hybridMultilevel"/>
     <w:tmpl w:val="3FC864AA"/>
@@ -3840,10 +4517,10 @@
     <w:abstractNumId w:val="1"/>
   </w:num>
   <w:num w:numId="3" w16cid:durableId="23331432">
-    <w:abstractNumId w:val="6"/>
+    <w:abstractNumId w:val="8"/>
   </w:num>
   <w:num w:numId="4" w16cid:durableId="466512021">
-    <w:abstractNumId w:val="7"/>
+    <w:abstractNumId w:val="9"/>
   </w:num>
   <w:num w:numId="5" w16cid:durableId="1039429305">
     <w:abstractNumId w:val="0"/>
@@ -3855,10 +4532,16 @@
     <w:abstractNumId w:val="2"/>
   </w:num>
   <w:num w:numId="8" w16cid:durableId="490800297">
-    <w:abstractNumId w:val="8"/>
+    <w:abstractNumId w:val="10"/>
   </w:num>
   <w:num w:numId="9" w16cid:durableId="226191095">
     <w:abstractNumId w:val="3"/>
+  </w:num>
+  <w:num w:numId="10" w16cid:durableId="287661629">
+    <w:abstractNumId w:val="6"/>
+  </w:num>
+  <w:num w:numId="11" w16cid:durableId="1475874121">
+    <w:abstractNumId w:val="7"/>
   </w:num>
 </w:numbering>
 </file>

</xml_diff>